<commit_message>
Append HTTP PROTAL DOCUMENT
</commit_message>
<xml_diff>
--- a/WEB前端/HTTP协议/HTTP协议的详解.docx
+++ b/WEB前端/HTTP协议/HTTP协议的详解.docx
@@ -820,6 +820,79 @@
           <w:shd w:val="clear" w:fill="FFFFFF"/>
         </w:rPr>
         <w:t>加以标记</w:t>
+      </w:r>
+      <w:r>
+        <w:rPr>
+          <w:rFonts w:hint="eastAsia" w:ascii="微软雅黑" w:hAnsi="微软雅黑" w:eastAsia="微软雅黑" w:cs="微软雅黑"/>
+          <w:i w:val="0"/>
+          <w:caps w:val="0"/>
+          <w:color w:val="000000"/>
+          <w:spacing w:val="0"/>
+          <w:sz w:val="24"/>
+          <w:szCs w:val="24"/>
+          <w:shd w:val="clear" w:fill="FFFFFF"/>
+          <w:lang w:eastAsia="zh-CN"/>
+        </w:rPr>
+        <w:t>，</w:t>
+      </w:r>
+      <w:r>
+        <w:rPr>
+          <w:rFonts w:hint="eastAsia" w:ascii="微软雅黑" w:hAnsi="微软雅黑" w:eastAsia="微软雅黑" w:cs="微软雅黑"/>
+          <w:i w:val="0"/>
+          <w:caps w:val="0"/>
+          <w:color w:val="000000"/>
+          <w:spacing w:val="0"/>
+          <w:sz w:val="24"/>
+          <w:szCs w:val="24"/>
+          <w:shd w:val="clear" w:fill="FFFFFF"/>
+          <w:lang w:val="en-US" w:eastAsia="zh-CN"/>
+        </w:rPr>
+        <w:t>具体来讲，这种标记称为</w:t>
+      </w:r>
+      <w:r>
+        <w:rPr>
+          <w:rFonts w:hint="eastAsia" w:ascii="微软雅黑" w:hAnsi="微软雅黑" w:eastAsia="微软雅黑" w:cs="微软雅黑"/>
+          <w:b/>
+          <w:bCs/>
+          <w:i w:val="0"/>
+          <w:caps w:val="0"/>
+          <w:color w:val="000000"/>
+          <w:spacing w:val="0"/>
+          <w:sz w:val="24"/>
+          <w:szCs w:val="24"/>
+          <w:shd w:val="clear" w:fill="FFFFFF"/>
+          <w:lang w:val="en-US" w:eastAsia="zh-CN"/>
+        </w:rPr>
+        <w:t>MIME</w:t>
+      </w:r>
+      <w:r>
+        <w:rPr>
+          <w:rFonts w:hint="eastAsia" w:ascii="微软雅黑" w:hAnsi="微软雅黑" w:eastAsia="微软雅黑" w:cs="微软雅黑"/>
+          <w:i w:val="0"/>
+          <w:caps w:val="0"/>
+          <w:color w:val="000000"/>
+          <w:spacing w:val="0"/>
+          <w:sz w:val="24"/>
+          <w:szCs w:val="24"/>
+          <w:shd w:val="clear" w:fill="FFFFFF"/>
+          <w:lang w:val="en-US" w:eastAsia="zh-CN"/>
+        </w:rPr>
+        <w:t>类型，它</w:t>
+      </w:r>
+      <w:bookmarkStart w:id="0" w:name="_GoBack"/>
+      <w:bookmarkEnd w:id="0"/>
+      <w:r>
+        <w:rPr>
+          <w:rFonts w:hint="eastAsia" w:ascii="微软雅黑" w:hAnsi="微软雅黑" w:eastAsia="微软雅黑" w:cs="微软雅黑"/>
+          <w:i w:val="0"/>
+          <w:caps w:val="0"/>
+          <w:color w:val="000000"/>
+          <w:spacing w:val="0"/>
+          <w:sz w:val="24"/>
+          <w:szCs w:val="24"/>
+          <w:shd w:val="clear" w:fill="FFFFFF"/>
+        </w:rPr>
+        <w:t>是一种标准化的方式来表示文档的性质和格式，浏览器通常使用 MIME 来确定类型</w:t>
       </w:r>
     </w:p>
     <w:p>
@@ -4148,8 +4221,6 @@
         </w:rPr>
         <w:t>POST提交的请求数据则跟在请求报文中的请求体中</w:t>
       </w:r>
-      <w:bookmarkStart w:id="0" w:name="_GoBack"/>
-      <w:bookmarkEnd w:id="0"/>
     </w:p>
     <w:p>
       <w:pPr>
@@ -6537,7 +6608,6 @@
     <w:qFormat/>
     <w:uiPriority w:val="0"/>
     <w:tblPr>
-      <w:tblLayout w:type="fixed"/>
       <w:tblCellMar>
         <w:top w:w="0" w:type="dxa"/>
         <w:left w:w="108" w:type="dxa"/>

</xml_diff>